<commit_message>
function to split the data on two rows, python
</commit_message>
<xml_diff>
--- a/initial_report/IFN703-704 - Project Proposal Arthur Guillaume N11371200.docx
+++ b/initial_report/IFN703-704 - Project Proposal Arthur Guillaume N11371200.docx
@@ -65,21 +65,6 @@
       <w:r>
         <w:t xml:space="preserve"> </w:t>
       </w:r>
-      <w:r>
-        <w:fldChar w:fldCharType="begin"/>
-      </w:r>
-      <w:r>
-        <w:instrText xml:space="preserve"> ADDIN ZOTERO_ITEM CSL_CITATION {"citationID":"3o2F7qu1","properties":{"formattedCitation":"[1, Ch. 3]","plainCitation":"[1, Ch. 3]","noteIndex":0},"citationItems":[{"id":"lfyVmhle/jg4aPVTh","uris":["http://zotero.org/users/147989/items/M7BW238U",["http://zotero.org/users/147989/items/M7BW238U"]],"itemData":{"id":1910,"type":"book","call-number":"T11 .S529 2013","collection-title":"Elsevier insights","edition":"Second edition","event-place":"Amsterdam","ISBN":"978-0-08-098285-4","number-of-pages":"263","publisher":"Elsevier","publisher-place":"Amsterdam","source":"Library of Congress ISBN","title":"Writing for science and engineering: papers, presentations, and reports","title-short":"Writing for science and engineering","author":[{"family":"Silyn-Roberts","given":"Heather"}],"issued":{"date-parts":[["2013"]]}},"locator":"3","label":"chapter"}],"schema":"https://github.com/citation-style-language/schema/raw/master/csl-citation.json"} </w:instrText>
-      </w:r>
-      <w:r>
-        <w:fldChar w:fldCharType="separate"/>
-      </w:r>
-      <w:r>
-        <w:t>[1, Ch. 3]</w:t>
-      </w:r>
-      <w:r>
-        <w:fldChar w:fldCharType="end"/>
-      </w:r>
     </w:p>
     <w:p>
       <w:pPr>
@@ -124,36 +109,14 @@
       <w:pPr>
         <w:pStyle w:val="Heading1"/>
         <w:rPr>
-          <w:lang w:val="fr-CA"/>
-        </w:rPr>
-      </w:pPr>
-      <w:r>
-        <w:rPr>
-          <w:lang w:val="fr-CA"/>
-        </w:rPr>
-        <w:t xml:space="preserve">Introduction </w:t>
-      </w:r>
-      <w:r>
-        <w:fldChar w:fldCharType="begin"/>
-      </w:r>
-      <w:r>
-        <w:rPr>
-          <w:lang w:val="fr-CA"/>
-        </w:rPr>
-        <w:instrText xml:space="preserve"> ADDIN ZOTERO_ITEM CSL_CITATION {"citationID":"OaiH5NQA","properties":{"formattedCitation":"[1, p. 28]","plainCitation":"[1, p. 28]","noteIndex":0},"citationItems":[{"id":"lfyVmhle/jg4aPVTh","uris":["http://zotero.org/users/147989/items/M7BW238U",["http://zotero.org/users/147989/items/M7BW238U"]],"itemData":{"id":1910,"type":"book","call-number":"T11 .S529 2013","collection-title":"Elsevier insights","edition":"Second edition","event-place":"Amsterdam","ISBN":"978-0-08-098285-4","number-of-pages":"263","publisher":"Elsevier","publisher-place":"Amsterdam","source":"Library of Congress ISBN","title":"Writing for science and engineering: papers, presentations, and reports","title-short":"Writing for science and engineering","author":[{"family":"Silyn-Roberts","given":"Heather"}],"issued":{"date-parts":[["2013"]]}},"locator":"28"}],"schema":"https://github.com/citation-style-language/schema/raw/master/csl-citation.json"} </w:instrText>
-      </w:r>
-      <w:r>
-        <w:fldChar w:fldCharType="separate"/>
-      </w:r>
-      <w:r>
-        <w:rPr>
-          <w:rFonts w:ascii="Calibri" w:hAnsi="Calibri" w:cs="Calibri"/>
-          <w:lang w:val="fr-CA"/>
-        </w:rPr>
-        <w:t>[1, p. 28]</w:t>
-      </w:r>
-      <w:r>
-        <w:fldChar w:fldCharType="end"/>
+          <w:lang w:val="en-US"/>
+        </w:rPr>
+      </w:pPr>
+      <w:r>
+        <w:rPr>
+          <w:lang w:val="en-US"/>
+        </w:rPr>
+        <w:t>Introduction</w:t>
       </w:r>
     </w:p>
     <w:p>
@@ -1001,16 +964,8 @@
           <w:lang w:val="en-US"/>
         </w:rPr>
         <w:lastRenderedPageBreak/>
-        <w:t xml:space="preserve">Part two: overview of technique used for performance </w:t>
-      </w:r>
-      <w:proofErr w:type="gramStart"/>
-      <w:r>
-        <w:rPr>
-          <w:lang w:val="en-US"/>
-        </w:rPr>
-        <w:t>Analyses</w:t>
-      </w:r>
-      <w:proofErr w:type="gramEnd"/>
+        <w:t>Part two: overview of technique used for performance Analyses</w:t>
+      </w:r>
     </w:p>
     <w:p>
       <w:pPr>
@@ -1039,23 +994,7 @@
           <w:rFonts w:ascii="Segoe UI" w:hAnsi="Segoe UI" w:cs="Segoe UI"/>
           <w:lang w:val="en-US"/>
         </w:rPr>
-        <w:t xml:space="preserve"> was noted by Lago-</w:t>
-      </w:r>
-      <w:proofErr w:type="spellStart"/>
-      <w:r>
-        <w:rPr>
-          <w:rFonts w:ascii="Segoe UI" w:hAnsi="Segoe UI" w:cs="Segoe UI"/>
-          <w:lang w:val="en-US"/>
-        </w:rPr>
-        <w:t>Peñas</w:t>
-      </w:r>
-      <w:proofErr w:type="spellEnd"/>
-      <w:r>
-        <w:rPr>
-          <w:rFonts w:ascii="Segoe UI" w:hAnsi="Segoe UI" w:cs="Segoe UI"/>
-          <w:lang w:val="en-US"/>
-        </w:rPr>
-        <w:t xml:space="preserve"> et al.</w:t>
+        <w:t xml:space="preserve"> was noted by Lago-Peñas et al.</w:t>
       </w:r>
       <w:r>
         <w:rPr>
@@ -2282,23 +2221,7 @@
           <w:rFonts w:ascii="Segoe UI" w:hAnsi="Segoe UI" w:cs="Segoe UI"/>
           <w:lang w:val="en-US"/>
         </w:rPr>
-        <w:t xml:space="preserve"> We will instead analyze the higher number of games available, </w:t>
-      </w:r>
-      <w:proofErr w:type="gramStart"/>
-      <w:r>
-        <w:rPr>
-          <w:rFonts w:ascii="Segoe UI" w:hAnsi="Segoe UI" w:cs="Segoe UI"/>
-          <w:lang w:val="en-US"/>
-        </w:rPr>
-        <w:t>in a given</w:t>
-      </w:r>
-      <w:proofErr w:type="gramEnd"/>
-      <w:r>
-        <w:rPr>
-          <w:rFonts w:ascii="Segoe UI" w:hAnsi="Segoe UI" w:cs="Segoe UI"/>
-          <w:lang w:val="en-US"/>
-        </w:rPr>
-        <w:t xml:space="preserve"> period of time (the last </w:t>
+        <w:t xml:space="preserve"> We will instead analyze the higher number of games available, in a given period of time (the last </w:t>
       </w:r>
       <w:r>
         <w:rPr>
@@ -2534,23 +2457,7 @@
           <w:rFonts w:ascii="Segoe UI" w:hAnsi="Segoe UI" w:cs="Segoe UI"/>
           <w:lang w:val="en-US"/>
         </w:rPr>
-        <w:t xml:space="preserve">The first step is to select only the uncorrelated variables. We will set a threshold favorability of </w:t>
-      </w:r>
-      <w:proofErr w:type="gramStart"/>
-      <w:r>
-        <w:rPr>
-          <w:rFonts w:ascii="Segoe UI" w:hAnsi="Segoe UI" w:cs="Segoe UI"/>
-          <w:lang w:val="en-US"/>
-        </w:rPr>
-        <w:t>5, since</w:t>
-      </w:r>
-      <w:proofErr w:type="gramEnd"/>
-      <w:r>
-        <w:rPr>
-          <w:rFonts w:ascii="Segoe UI" w:hAnsi="Segoe UI" w:cs="Segoe UI"/>
-          <w:lang w:val="en-US"/>
-        </w:rPr>
-        <w:t xml:space="preserve"> some authors suggested that r &gt; 5 is practically significant. We will then test the suitability for factor analysis with KMO for sample adequacy and Bartlett's test for sphericity. We want KMO &gt; 5 and a significant Bartlett's test.</w:t>
+        <w:t>The first step is to select only the uncorrelated variables. We will set a threshold favorability of 5, since some authors suggested that r &gt; 5 is practically significant. We will then test the suitability for factor analysis with KMO for sample adequacy and Bartlett's test for sphericity. We want KMO &gt; 5 and a significant Bartlett's test.</w:t>
       </w:r>
     </w:p>
     <w:p>
@@ -2590,21 +2497,12 @@
         </w:rPr>
         <w:t xml:space="preserve"> </w:t>
       </w:r>
-      <w:proofErr w:type="gramStart"/>
-      <w:r>
-        <w:rPr>
-          <w:rFonts w:ascii="Segoe UI" w:hAnsi="Segoe UI" w:cs="Segoe UI"/>
-          <w:lang w:val="en-US"/>
-        </w:rPr>
-        <w:t>are:</w:t>
-      </w:r>
-      <w:proofErr w:type="gramEnd"/>
-      <w:r>
-        <w:rPr>
-          <w:rFonts w:ascii="Segoe UI" w:hAnsi="Segoe UI" w:cs="Segoe UI"/>
-          <w:lang w:val="en-US"/>
-        </w:rPr>
-        <w:t xml:space="preserve"> lineouts stolen, number of scrums, number of free kicks.</w:t>
+      <w:r>
+        <w:rPr>
+          <w:rFonts w:ascii="Segoe UI" w:hAnsi="Segoe UI" w:cs="Segoe UI"/>
+          <w:lang w:val="en-US"/>
+        </w:rPr>
+        <w:t>are: lineouts stolen, number of scrums, number of free kicks.</w:t>
       </w:r>
     </w:p>
     <w:p>
@@ -2676,32 +2574,7 @@
           <w:rFonts w:ascii="Segoe UI" w:hAnsi="Segoe UI" w:cs="Segoe UI"/>
           <w:lang w:val="en-US"/>
         </w:rPr>
-        <w:t xml:space="preserve">We will perform the analysis using R with the </w:t>
-      </w:r>
-      <w:proofErr w:type="spellStart"/>
-      <w:proofErr w:type="gramStart"/>
-      <w:r>
-        <w:rPr>
-          <w:rFonts w:ascii="Segoe UI" w:hAnsi="Segoe UI" w:cs="Segoe UI"/>
-          <w:lang w:val="en-US"/>
-        </w:rPr>
-        <w:t>princomp</w:t>
-      </w:r>
-      <w:proofErr w:type="spellEnd"/>
-      <w:r>
-        <w:rPr>
-          <w:rFonts w:ascii="Segoe UI" w:hAnsi="Segoe UI" w:cs="Segoe UI"/>
-          <w:lang w:val="en-US"/>
-        </w:rPr>
-        <w:t>(</w:t>
-      </w:r>
-      <w:proofErr w:type="gramEnd"/>
-      <w:r>
-        <w:rPr>
-          <w:rFonts w:ascii="Segoe UI" w:hAnsi="Segoe UI" w:cs="Segoe UI"/>
-          <w:lang w:val="en-US"/>
-        </w:rPr>
-        <w:t>) library and apply the verification steps described earlier.</w:t>
+        <w:t>We will perform the analysis using R with the princomp() library and apply the verification steps described earlier.</w:t>
       </w:r>
       <w:r>
         <w:rPr>
@@ -2891,21 +2764,7 @@
         <w:rPr>
           <w:rFonts w:ascii="Segoe UI" w:hAnsi="Segoe UI" w:cs="Segoe UI"/>
         </w:rPr>
-        <w:t xml:space="preserve">Results from the first part could be integrated as parameters in those analyses. However, the author decided that looking at the same question but from different angles in the two parts of the project made for better reading. The sampling will be limited to international matches from the last four years. This time, we should select with a strength imbalance, </w:t>
-      </w:r>
-      <w:proofErr w:type="gramStart"/>
-      <w:r>
-        <w:rPr>
-          <w:rFonts w:ascii="Segoe UI" w:hAnsi="Segoe UI" w:cs="Segoe UI"/>
-        </w:rPr>
-        <w:t>similar to</w:t>
-      </w:r>
-      <w:proofErr w:type="gramEnd"/>
-      <w:r>
-        <w:rPr>
-          <w:rFonts w:ascii="Segoe UI" w:hAnsi="Segoe UI" w:cs="Segoe UI"/>
-        </w:rPr>
-        <w:t xml:space="preserve"> part one. However, we don't care if the underdog won, which should increase the sample size. This is an important consideration for neural networks, which require a large dataset to prevent overfitting. Then, suggest improvements.</w:t>
+        <w:t>Results from the first part could be integrated as parameters in those analyses. However, the author decided that looking at the same question but from different angles in the two parts of the project made for better reading. The sampling will be limited to international matches from the last four years. This time, we should select with a strength imbalance, similar to part one. However, we don't care if the underdog won, which should increase the sample size. This is an important consideration for neural networks, which require a large dataset to prevent overfitting. Then, suggest improvements.</w:t>
       </w:r>
     </w:p>
     <w:p>
@@ -3373,18 +3232,8 @@
                 <w:szCs w:val="16"/>
                 <w:lang w:val="en-US"/>
               </w:rPr>
-              <w:t xml:space="preserve"> </w:t>
-            </w:r>
-            <w:proofErr w:type="spellStart"/>
-            <w:r>
-              <w:rPr>
-                <w:sz w:val="16"/>
-                <w:szCs w:val="16"/>
-                <w:lang w:val="en-US"/>
-              </w:rPr>
-              <w:t>hbar</w:t>
-            </w:r>
-            <w:proofErr w:type="spellEnd"/>
+              <w:t xml:space="preserve"> hbar</w:t>
+            </w:r>
           </w:p>
         </w:tc>
         <w:tc>
@@ -3531,25 +3380,7 @@
                 <w:szCs w:val="16"/>
                 <w:lang w:val="en-US"/>
               </w:rPr>
-              <w:t xml:space="preserve"> Preparation will be extracting the variables described earlier, selecting the </w:t>
-            </w:r>
-            <w:proofErr w:type="gramStart"/>
-            <w:r>
-              <w:rPr>
-                <w:sz w:val="16"/>
-                <w:szCs w:val="16"/>
-                <w:lang w:val="en-US"/>
-              </w:rPr>
-              <w:t>time period</w:t>
-            </w:r>
-            <w:proofErr w:type="gramEnd"/>
-            <w:r>
-              <w:rPr>
-                <w:sz w:val="16"/>
-                <w:szCs w:val="16"/>
-                <w:lang w:val="en-US"/>
-              </w:rPr>
-              <w:t xml:space="preserve">. Here We need to think about how the whole game data while be inputted: percentage or raw values. Maybe it is even more meaningful to use the difference in performance between teams for a given indicator. </w:t>
+              <w:t xml:space="preserve"> Preparation will be extracting the variables described earlier, selecting the time period. Here We need to think about how the whole game data while be inputted: percentage or raw values. Maybe it is even more meaningful to use the difference in performance between teams for a given indicator. </w:t>
             </w:r>
           </w:p>
         </w:tc>
@@ -3603,18 +3434,8 @@
                 <w:szCs w:val="16"/>
                 <w:lang w:val="en-US"/>
               </w:rPr>
-              <w:t xml:space="preserve">PCA – </w:t>
-            </w:r>
-            <w:proofErr w:type="spellStart"/>
-            <w:r>
-              <w:rPr>
-                <w:sz w:val="16"/>
-                <w:szCs w:val="16"/>
-                <w:lang w:val="en-US"/>
-              </w:rPr>
-              <w:t>Data_prep</w:t>
-            </w:r>
-            <w:proofErr w:type="spellEnd"/>
+              <w:t>PCA – Data_prep</w:t>
+            </w:r>
           </w:p>
         </w:tc>
         <w:tc>
@@ -4037,25 +3858,7 @@
                 <w:szCs w:val="16"/>
                 <w:lang w:val="en-US"/>
               </w:rPr>
-              <w:t xml:space="preserve">, one with only the number of events, one with starting location and number of events, and one with </w:t>
-            </w:r>
-            <w:proofErr w:type="spellStart"/>
-            <w:r>
-              <w:rPr>
-                <w:sz w:val="16"/>
-                <w:szCs w:val="16"/>
-                <w:lang w:val="en-US"/>
-              </w:rPr>
-              <w:t>description+number</w:t>
-            </w:r>
-            <w:proofErr w:type="spellEnd"/>
-            <w:r>
-              <w:rPr>
-                <w:sz w:val="16"/>
-                <w:szCs w:val="16"/>
-                <w:lang w:val="en-US"/>
-              </w:rPr>
-              <w:t xml:space="preserve"> of events+ starting yard. Compute F1-score and error </w:t>
+              <w:t xml:space="preserve">, one with only the number of events, one with starting location and number of events, and one with description+number of events+ starting yard. Compute F1-score and error </w:t>
             </w:r>
             <w:r>
               <w:rPr>

</xml_diff>